<commit_message>
platform doc and database export
export done to match everyones
</commit_message>
<xml_diff>
--- a/documents/FlyingMongeese_Deliverable_1_Platform.docx
+++ b/documents/FlyingMongeese_Deliverable_1_Platform.docx
@@ -55,6 +55,14 @@
         </w:rPr>
         <w:t xml:space="preserve">The </w:t>
       </w:r>
+      <w:r>
+        <w:rPr>
+          <w:rFonts w:ascii="Times New Roman" w:eastAsia="Times New Roman" w:hAnsi="Times New Roman" w:cs="Times New Roman"/>
+          <w:sz w:val="24"/>
+          <w:szCs w:val="24"/>
+        </w:rPr>
+        <w:t xml:space="preserve">platforms that we are developing on are windows 10 home, and mac High Sierra 10.13. </w:t>
+      </w:r>
     </w:p>
     <w:p>
       <w:pPr>
@@ -327,23 +335,13 @@
         </w:rPr>
         <w:t xml:space="preserve"> </w:t>
       </w:r>
-      <w:proofErr w:type="gramStart"/>
-      <w:r>
-        <w:rPr>
-          <w:rFonts w:ascii="Times New Roman" w:eastAsia="Times New Roman" w:hAnsi="Times New Roman" w:cs="Times New Roman"/>
-          <w:sz w:val="24"/>
-          <w:szCs w:val="24"/>
-        </w:rPr>
-        <w:t>It</w:t>
-      </w:r>
-      <w:proofErr w:type="gramEnd"/>
-      <w:r>
-        <w:rPr>
-          <w:rFonts w:ascii="Times New Roman" w:eastAsia="Times New Roman" w:hAnsi="Times New Roman" w:cs="Times New Roman"/>
-          <w:sz w:val="24"/>
-          <w:szCs w:val="24"/>
-        </w:rPr>
-        <w:t xml:space="preserve"> also helps manage the database during development.</w:t>
+      <w:r>
+        <w:rPr>
+          <w:rFonts w:ascii="Times New Roman" w:eastAsia="Times New Roman" w:hAnsi="Times New Roman" w:cs="Times New Roman"/>
+          <w:sz w:val="24"/>
+          <w:szCs w:val="24"/>
+        </w:rPr>
+        <w:t>It also helps manage the database during development.</w:t>
       </w:r>
     </w:p>
     <w:p>
@@ -822,6 +820,7 @@
           <w:sz w:val="24"/>
           <w:szCs w:val="24"/>
         </w:rPr>
+        <w:lastRenderedPageBreak/>
         <w:t>https://dev.mysql.com/downloads/connector/j/</w:t>
       </w:r>
       <w:r>
@@ -869,7 +868,6 @@
           <w:sz w:val="24"/>
           <w:szCs w:val="24"/>
         </w:rPr>
-        <w:lastRenderedPageBreak/>
         <w:t>MySQL</w:t>
       </w:r>
       <w:r>
@@ -1039,7 +1037,67 @@
           <w:sz w:val="24"/>
           <w:szCs w:val="24"/>
         </w:rPr>
-        <w:t xml:space="preserve"> have proper communication to database. </w:t>
+        <w:t xml:space="preserve"> have proper communication to database.</w:t>
+      </w:r>
+      <w:r>
+        <w:rPr>
+          <w:rFonts w:ascii="Times New Roman" w:eastAsia="Times New Roman" w:hAnsi="Times New Roman" w:cs="Times New Roman"/>
+          <w:sz w:val="24"/>
+          <w:szCs w:val="24"/>
+        </w:rPr>
+        <w:t xml:space="preserve"> </w:t>
+      </w:r>
+      <w:r>
+        <w:rPr>
+          <w:rFonts w:ascii="Times New Roman" w:eastAsia="Times New Roman" w:hAnsi="Times New Roman" w:cs="Times New Roman"/>
+          <w:sz w:val="24"/>
+          <w:szCs w:val="24"/>
+        </w:rPr>
+        <w:t xml:space="preserve">The class which handles the connection to the MySQL database may also need to be changed to fit </w:t>
+      </w:r>
+      <w:r>
+        <w:rPr>
+          <w:rFonts w:ascii="Times New Roman" w:eastAsia="Times New Roman" w:hAnsi="Times New Roman" w:cs="Times New Roman"/>
+          <w:sz w:val="24"/>
+          <w:szCs w:val="24"/>
+        </w:rPr>
+        <w:t xml:space="preserve">the </w:t>
+      </w:r>
+      <w:proofErr w:type="gramStart"/>
+      <w:r>
+        <w:rPr>
+          <w:rFonts w:ascii="Times New Roman" w:eastAsia="Times New Roman" w:hAnsi="Times New Roman" w:cs="Times New Roman"/>
+          <w:sz w:val="24"/>
+          <w:szCs w:val="24"/>
+        </w:rPr>
+        <w:t>users</w:t>
+      </w:r>
+      <w:proofErr w:type="gramEnd"/>
+      <w:r>
+        <w:rPr>
+          <w:rFonts w:ascii="Times New Roman" w:eastAsia="Times New Roman" w:hAnsi="Times New Roman" w:cs="Times New Roman"/>
+          <w:sz w:val="24"/>
+          <w:szCs w:val="24"/>
+        </w:rPr>
+        <w:t xml:space="preserve"> local database. To changed </w:t>
+      </w:r>
+      <w:proofErr w:type="gramStart"/>
+      <w:r>
+        <w:rPr>
+          <w:rFonts w:ascii="Times New Roman" w:eastAsia="Times New Roman" w:hAnsi="Times New Roman" w:cs="Times New Roman"/>
+          <w:sz w:val="24"/>
+          <w:szCs w:val="24"/>
+        </w:rPr>
+        <w:t>this</w:t>
+      </w:r>
+      <w:proofErr w:type="gramEnd"/>
+      <w:r>
+        <w:rPr>
+          <w:rFonts w:ascii="Times New Roman" w:eastAsia="Times New Roman" w:hAnsi="Times New Roman" w:cs="Times New Roman"/>
+          <w:sz w:val="24"/>
+          <w:szCs w:val="24"/>
+        </w:rPr>
+        <w:t xml:space="preserve"> make sure the port, username, and password are all the same as on the local machine.</w:t>
       </w:r>
     </w:p>
     <w:p>
@@ -1107,7 +1165,25 @@
           <w:sz w:val="24"/>
           <w:szCs w:val="24"/>
         </w:rPr>
-        <w:t xml:space="preserve"> have proper communication with database. Plugins must be configured in order to use the </w:t>
+        <w:t xml:space="preserve"> have proper communication with database. Plugins must be configured </w:t>
+      </w:r>
+      <w:proofErr w:type="gramStart"/>
+      <w:r>
+        <w:rPr>
+          <w:rFonts w:ascii="Times New Roman" w:eastAsia="Times New Roman" w:hAnsi="Times New Roman" w:cs="Times New Roman"/>
+          <w:sz w:val="24"/>
+          <w:szCs w:val="24"/>
+        </w:rPr>
+        <w:t>in order to</w:t>
+      </w:r>
+      <w:proofErr w:type="gramEnd"/>
+      <w:r>
+        <w:rPr>
+          <w:rFonts w:ascii="Times New Roman" w:eastAsia="Times New Roman" w:hAnsi="Times New Roman" w:cs="Times New Roman"/>
+          <w:sz w:val="24"/>
+          <w:szCs w:val="24"/>
+        </w:rPr>
+        <w:t xml:space="preserve"> use the </w:t>
       </w:r>
       <w:proofErr w:type="spellStart"/>
       <w:r>
@@ -1145,27 +1221,75 @@
         </w:rPr>
         <w:t xml:space="preserve"> calculations and management.</w:t>
       </w:r>
-      <w:bookmarkStart w:id="0" w:name="_GoBack"/>
-      <w:bookmarkEnd w:id="0"/>
-    </w:p>
-    <w:p>
-      <w:pPr>
-        <w:jc w:val="both"/>
-        <w:rPr>
-          <w:rFonts w:ascii="Times New Roman" w:eastAsia="Times New Roman" w:hAnsi="Times New Roman" w:cs="Times New Roman"/>
-          <w:b/>
-          <w:sz w:val="24"/>
-          <w:szCs w:val="24"/>
-        </w:rPr>
-      </w:pPr>
-      <w:r>
-        <w:rPr>
-          <w:rFonts w:ascii="Times New Roman" w:eastAsia="Times New Roman" w:hAnsi="Times New Roman" w:cs="Times New Roman"/>
-          <w:b/>
-          <w:sz w:val="24"/>
-          <w:szCs w:val="24"/>
-        </w:rPr>
-        <w:t>Running instructions:</w:t>
+      <w:r>
+        <w:rPr>
+          <w:rFonts w:ascii="Times New Roman" w:eastAsia="Times New Roman" w:hAnsi="Times New Roman" w:cs="Times New Roman"/>
+          <w:sz w:val="24"/>
+          <w:szCs w:val="24"/>
+        </w:rPr>
+        <w:t xml:space="preserve"> </w:t>
+      </w:r>
+      <w:r>
+        <w:rPr>
+          <w:rFonts w:ascii="Times New Roman" w:eastAsia="Times New Roman" w:hAnsi="Times New Roman" w:cs="Times New Roman"/>
+          <w:sz w:val="24"/>
+          <w:szCs w:val="24"/>
+        </w:rPr>
+        <w:t xml:space="preserve">The class which handles the connection to the MySQL database may also need to be changed to fit the </w:t>
+      </w:r>
+      <w:proofErr w:type="gramStart"/>
+      <w:r>
+        <w:rPr>
+          <w:rFonts w:ascii="Times New Roman" w:eastAsia="Times New Roman" w:hAnsi="Times New Roman" w:cs="Times New Roman"/>
+          <w:sz w:val="24"/>
+          <w:szCs w:val="24"/>
+        </w:rPr>
+        <w:t>users</w:t>
+      </w:r>
+      <w:proofErr w:type="gramEnd"/>
+      <w:r>
+        <w:rPr>
+          <w:rFonts w:ascii="Times New Roman" w:eastAsia="Times New Roman" w:hAnsi="Times New Roman" w:cs="Times New Roman"/>
+          <w:sz w:val="24"/>
+          <w:szCs w:val="24"/>
+        </w:rPr>
+        <w:t xml:space="preserve"> local database. To </w:t>
+      </w:r>
+      <w:proofErr w:type="spellStart"/>
+      <w:r>
+        <w:rPr>
+          <w:rFonts w:ascii="Times New Roman" w:eastAsia="Times New Roman" w:hAnsi="Times New Roman" w:cs="Times New Roman"/>
+          <w:sz w:val="24"/>
+          <w:szCs w:val="24"/>
+        </w:rPr>
+        <w:t>changed</w:t>
+      </w:r>
+      <w:proofErr w:type="spellEnd"/>
+      <w:r>
+        <w:rPr>
+          <w:rFonts w:ascii="Times New Roman" w:eastAsia="Times New Roman" w:hAnsi="Times New Roman" w:cs="Times New Roman"/>
+          <w:sz w:val="24"/>
+          <w:szCs w:val="24"/>
+        </w:rPr>
+        <w:t xml:space="preserve"> </w:t>
+      </w:r>
+      <w:proofErr w:type="gramStart"/>
+      <w:r>
+        <w:rPr>
+          <w:rFonts w:ascii="Times New Roman" w:eastAsia="Times New Roman" w:hAnsi="Times New Roman" w:cs="Times New Roman"/>
+          <w:sz w:val="24"/>
+          <w:szCs w:val="24"/>
+        </w:rPr>
+        <w:t>this</w:t>
+      </w:r>
+      <w:proofErr w:type="gramEnd"/>
+      <w:r>
+        <w:rPr>
+          <w:rFonts w:ascii="Times New Roman" w:eastAsia="Times New Roman" w:hAnsi="Times New Roman" w:cs="Times New Roman"/>
+          <w:sz w:val="24"/>
+          <w:szCs w:val="24"/>
+        </w:rPr>
+        <w:t xml:space="preserve"> make sure the port, username, and password are all the same as on the local machine.</w:t>
       </w:r>
     </w:p>
     <w:p>
@@ -1183,6 +1307,156 @@
           <w:szCs w:val="24"/>
         </w:rPr>
       </w:pPr>
+      <w:r>
+        <w:rPr>
+          <w:rFonts w:ascii="Times New Roman" w:eastAsia="Times New Roman" w:hAnsi="Times New Roman" w:cs="Times New Roman"/>
+          <w:sz w:val="24"/>
+          <w:szCs w:val="24"/>
+        </w:rPr>
+        <w:t xml:space="preserve">For MySQL the database must be imported </w:t>
+      </w:r>
+      <w:r>
+        <w:rPr>
+          <w:rFonts w:ascii="Times New Roman" w:eastAsia="Times New Roman" w:hAnsi="Times New Roman" w:cs="Times New Roman"/>
+          <w:sz w:val="24"/>
+          <w:szCs w:val="24"/>
+        </w:rPr>
+        <w:t xml:space="preserve">from the </w:t>
+      </w:r>
+      <w:proofErr w:type="spellStart"/>
+      <w:r>
+        <w:rPr>
+          <w:rFonts w:ascii="Times New Roman" w:eastAsia="Times New Roman" w:hAnsi="Times New Roman" w:cs="Times New Roman"/>
+          <w:sz w:val="24"/>
+          <w:szCs w:val="24"/>
+        </w:rPr>
+        <w:t>github</w:t>
+      </w:r>
+      <w:proofErr w:type="spellEnd"/>
+      <w:r>
+        <w:rPr>
+          <w:rFonts w:ascii="Times New Roman" w:eastAsia="Times New Roman" w:hAnsi="Times New Roman" w:cs="Times New Roman"/>
+          <w:sz w:val="24"/>
+          <w:szCs w:val="24"/>
+        </w:rPr>
+        <w:t xml:space="preserve"> repository to have to proper up to date information and format.</w:t>
+      </w:r>
+    </w:p>
+    <w:p>
+      <w:pPr>
+        <w:jc w:val="both"/>
+        <w:rPr>
+          <w:rFonts w:ascii="Times New Roman" w:eastAsia="Times New Roman" w:hAnsi="Times New Roman" w:cs="Times New Roman"/>
+          <w:b/>
+          <w:sz w:val="24"/>
+          <w:szCs w:val="24"/>
+        </w:rPr>
+      </w:pPr>
+      <w:r>
+        <w:rPr>
+          <w:rFonts w:ascii="Times New Roman" w:eastAsia="Times New Roman" w:hAnsi="Times New Roman" w:cs="Times New Roman"/>
+          <w:b/>
+          <w:sz w:val="24"/>
+          <w:szCs w:val="24"/>
+        </w:rPr>
+        <w:t>Running instructions:</w:t>
+      </w:r>
+    </w:p>
+    <w:p>
+      <w:pPr>
+        <w:pStyle w:val="ListParagraph"/>
+        <w:numPr>
+          <w:ilvl w:val="0"/>
+          <w:numId w:val="1"/>
+        </w:numPr>
+        <w:jc w:val="both"/>
+        <w:rPr>
+          <w:rFonts w:ascii="Times New Roman" w:eastAsia="Times New Roman" w:hAnsi="Times New Roman" w:cs="Times New Roman"/>
+          <w:b/>
+          <w:sz w:val="24"/>
+          <w:szCs w:val="24"/>
+        </w:rPr>
+      </w:pPr>
+      <w:r>
+        <w:rPr>
+          <w:rFonts w:ascii="Times New Roman" w:eastAsia="Times New Roman" w:hAnsi="Times New Roman" w:cs="Times New Roman"/>
+          <w:sz w:val="24"/>
+          <w:szCs w:val="24"/>
+        </w:rPr>
+        <w:t xml:space="preserve">To run the full application open </w:t>
+      </w:r>
+      <w:proofErr w:type="spellStart"/>
+      <w:r>
+        <w:rPr>
+          <w:rFonts w:ascii="Times New Roman" w:eastAsia="Times New Roman" w:hAnsi="Times New Roman" w:cs="Times New Roman"/>
+          <w:sz w:val="24"/>
+          <w:szCs w:val="24"/>
+        </w:rPr>
+        <w:t>Intellij</w:t>
+      </w:r>
+      <w:proofErr w:type="spellEnd"/>
+      <w:r>
+        <w:rPr>
+          <w:rFonts w:ascii="Times New Roman" w:eastAsia="Times New Roman" w:hAnsi="Times New Roman" w:cs="Times New Roman"/>
+          <w:sz w:val="24"/>
+          <w:szCs w:val="24"/>
+        </w:rPr>
+        <w:t xml:space="preserve"> and select the file titled as “main.java”. Then </w:t>
+      </w:r>
+      <w:proofErr w:type="gramStart"/>
+      <w:r>
+        <w:rPr>
+          <w:rFonts w:ascii="Times New Roman" w:eastAsia="Times New Roman" w:hAnsi="Times New Roman" w:cs="Times New Roman"/>
+          <w:sz w:val="24"/>
+          <w:szCs w:val="24"/>
+        </w:rPr>
+        <w:t>open up</w:t>
+      </w:r>
+      <w:proofErr w:type="gramEnd"/>
+      <w:r>
+        <w:rPr>
+          <w:rFonts w:ascii="Times New Roman" w:eastAsia="Times New Roman" w:hAnsi="Times New Roman" w:cs="Times New Roman"/>
+          <w:sz w:val="24"/>
+          <w:szCs w:val="24"/>
+        </w:rPr>
+        <w:t xml:space="preserve"> MySQL workbench and start your local server.</w:t>
+      </w:r>
+      <w:r>
+        <w:rPr>
+          <w:rFonts w:ascii="Times New Roman" w:eastAsia="Times New Roman" w:hAnsi="Times New Roman" w:cs="Times New Roman"/>
+          <w:sz w:val="24"/>
+          <w:szCs w:val="24"/>
+        </w:rPr>
+        <w:t xml:space="preserve"> Also make sure that the database has not been altered in the </w:t>
+      </w:r>
+      <w:proofErr w:type="spellStart"/>
+      <w:r>
+        <w:rPr>
+          <w:rFonts w:ascii="Times New Roman" w:eastAsia="Times New Roman" w:hAnsi="Times New Roman" w:cs="Times New Roman"/>
+          <w:sz w:val="24"/>
+          <w:szCs w:val="24"/>
+        </w:rPr>
+        <w:t>github</w:t>
+      </w:r>
+      <w:proofErr w:type="spellEnd"/>
+      <w:r>
+        <w:rPr>
+          <w:rFonts w:ascii="Times New Roman" w:eastAsia="Times New Roman" w:hAnsi="Times New Roman" w:cs="Times New Roman"/>
+          <w:sz w:val="24"/>
+          <w:szCs w:val="24"/>
+        </w:rPr>
+        <w:t xml:space="preserve"> repository and if it has update it.</w:t>
+      </w:r>
+      <w:bookmarkStart w:id="0" w:name="_GoBack"/>
+      <w:bookmarkEnd w:id="0"/>
+      <w:r>
+        <w:rPr>
+          <w:rFonts w:ascii="Times New Roman" w:eastAsia="Times New Roman" w:hAnsi="Times New Roman" w:cs="Times New Roman"/>
+          <w:sz w:val="24"/>
+          <w:szCs w:val="24"/>
+        </w:rPr>
+        <w:t xml:space="preserve"> After this is done go to the task bar at the top of the application and press the green play button.</w:t>
+      </w:r>
     </w:p>
     <w:p>
       <w:pPr>

</xml_diff>